<commit_message>
Packaged and Bye Bye ATPL
</commit_message>
<xml_diff>
--- a/Asn4/14134_11039_14190_atpl_project.docx
+++ b/Asn4/14134_11039_14190_atpl_project.docx
@@ -62,7 +62,7 @@
                 <v:shape id="_x0000_i1025" type="#_x0000_t75" style="width:57.75pt;height:50.25pt" o:ole="" fillcolor="window">
                   <v:imagedata r:id="rId5" o:title=""/>
                 </v:shape>
-                <o:OLEObject Type="Embed" ProgID="PBrush" ShapeID="_x0000_i1025" DrawAspect="Content" ObjectID="_1588688219" r:id="rId6"/>
+                <o:OLEObject Type="Embed" ProgID="PBrush" ShapeID="_x0000_i1025" DrawAspect="Content" ObjectID="_1588691011" r:id="rId6"/>
               </w:object>
             </w:r>
           </w:p>
@@ -156,7 +156,7 @@
         </w:rPr>
       </w:pPr>
       <w:bookmarkStart w:id="0" w:name="_Toc514346725"/>
-      <w:bookmarkStart w:id="1" w:name="_Toc514519088"/>
+      <w:bookmarkStart w:id="1" w:name="_Toc514949131"/>
       <w:r>
         <w:rPr>
           <w:sz w:val="56"/>
@@ -457,7 +457,7 @@
           <w:r>
             <w:fldChar w:fldCharType="separate"/>
           </w:r>
-          <w:hyperlink w:anchor="_Toc514519088" w:history="1">
+          <w:hyperlink w:anchor="_Toc514949131" w:history="1">
             <w:r>
               <w:rPr>
                 <w:rStyle w:val="-"/>
@@ -484,7 +484,7 @@
                 <w:noProof/>
                 <w:webHidden/>
               </w:rPr>
-              <w:instrText xml:space="preserve"> PAGEREF _Toc514519088 \h </w:instrText>
+              <w:instrText xml:space="preserve"> PAGEREF _Toc514949131 \h </w:instrText>
             </w:r>
             <w:r>
               <w:rPr>
@@ -527,7 +527,7 @@
               <w:lang w:val="en-US"/>
             </w:rPr>
           </w:pPr>
-          <w:hyperlink w:anchor="_Toc514519089" w:history="1">
+          <w:hyperlink w:anchor="_Toc514949132" w:history="1">
             <w:r>
               <w:rPr>
                 <w:rStyle w:val="-"/>
@@ -562,7 +562,7 @@
                 <w:noProof/>
                 <w:webHidden/>
               </w:rPr>
-              <w:instrText xml:space="preserve"> PAGEREF _Toc514519089 \h </w:instrText>
+              <w:instrText xml:space="preserve"> PAGEREF _Toc514949132 \h </w:instrText>
             </w:r>
             <w:r>
               <w:rPr>
@@ -583,6 +583,162 @@
                 <w:webHidden/>
               </w:rPr>
               <w:t>3</w:t>
+            </w:r>
+            <w:r>
+              <w:rPr>
+                <w:noProof/>
+                <w:webHidden/>
+              </w:rPr>
+              <w:fldChar w:fldCharType="end"/>
+            </w:r>
+          </w:hyperlink>
+        </w:p>
+        <w:p>
+          <w:pPr>
+            <w:pStyle w:val="10"/>
+            <w:tabs>
+              <w:tab w:val="right" w:leader="dot" w:pos="9350"/>
+            </w:tabs>
+            <w:rPr>
+              <w:rFonts w:asciiTheme="minorHAnsi" w:eastAsiaTheme="minorEastAsia" w:hAnsiTheme="minorHAnsi" w:cstheme="minorBidi"/>
+              <w:noProof/>
+              <w:lang w:val="en-US"/>
+            </w:rPr>
+          </w:pPr>
+          <w:hyperlink w:anchor="_Toc514949133" w:history="1">
+            <w:r>
+              <w:rPr>
+                <w:rStyle w:val="-"/>
+                <w:noProof/>
+              </w:rPr>
+              <w:t>Ερώτηση 2</w:t>
+            </w:r>
+            <w:r>
+              <w:rPr>
+                <w:rStyle w:val="-"/>
+                <w:noProof/>
+                <w:vertAlign w:val="superscript"/>
+              </w:rPr>
+              <w:t>η</w:t>
+            </w:r>
+            <w:r>
+              <w:rPr>
+                <w:noProof/>
+                <w:webHidden/>
+              </w:rPr>
+              <w:tab/>
+            </w:r>
+            <w:r>
+              <w:rPr>
+                <w:noProof/>
+                <w:webHidden/>
+              </w:rPr>
+              <w:fldChar w:fldCharType="begin"/>
+            </w:r>
+            <w:r>
+              <w:rPr>
+                <w:noProof/>
+                <w:webHidden/>
+              </w:rPr>
+              <w:instrText xml:space="preserve"> PAGEREF _Toc514949133 \h </w:instrText>
+            </w:r>
+            <w:r>
+              <w:rPr>
+                <w:noProof/>
+                <w:webHidden/>
+              </w:rPr>
+            </w:r>
+            <w:r>
+              <w:rPr>
+                <w:noProof/>
+                <w:webHidden/>
+              </w:rPr>
+              <w:fldChar w:fldCharType="separate"/>
+            </w:r>
+            <w:r>
+              <w:rPr>
+                <w:noProof/>
+                <w:webHidden/>
+              </w:rPr>
+              <w:t>5</w:t>
+            </w:r>
+            <w:r>
+              <w:rPr>
+                <w:noProof/>
+                <w:webHidden/>
+              </w:rPr>
+              <w:fldChar w:fldCharType="end"/>
+            </w:r>
+          </w:hyperlink>
+        </w:p>
+        <w:p>
+          <w:pPr>
+            <w:pStyle w:val="10"/>
+            <w:tabs>
+              <w:tab w:val="right" w:leader="dot" w:pos="9350"/>
+            </w:tabs>
+            <w:rPr>
+              <w:rFonts w:asciiTheme="minorHAnsi" w:eastAsiaTheme="minorEastAsia" w:hAnsiTheme="minorHAnsi" w:cstheme="minorBidi"/>
+              <w:noProof/>
+              <w:lang w:val="en-US"/>
+            </w:rPr>
+          </w:pPr>
+          <w:hyperlink w:anchor="_Toc514949134" w:history="1">
+            <w:r>
+              <w:rPr>
+                <w:rStyle w:val="-"/>
+                <w:noProof/>
+              </w:rPr>
+              <w:t>Ερώτηση 3</w:t>
+            </w:r>
+            <w:r>
+              <w:rPr>
+                <w:rStyle w:val="-"/>
+                <w:noProof/>
+                <w:vertAlign w:val="superscript"/>
+              </w:rPr>
+              <w:t>η</w:t>
+            </w:r>
+            <w:r>
+              <w:rPr>
+                <w:noProof/>
+                <w:webHidden/>
+              </w:rPr>
+              <w:tab/>
+            </w:r>
+            <w:r>
+              <w:rPr>
+                <w:noProof/>
+                <w:webHidden/>
+              </w:rPr>
+              <w:fldChar w:fldCharType="begin"/>
+            </w:r>
+            <w:r>
+              <w:rPr>
+                <w:noProof/>
+                <w:webHidden/>
+              </w:rPr>
+              <w:instrText xml:space="preserve"> PAGEREF _Toc514949134 \h </w:instrText>
+            </w:r>
+            <w:r>
+              <w:rPr>
+                <w:noProof/>
+                <w:webHidden/>
+              </w:rPr>
+            </w:r>
+            <w:r>
+              <w:rPr>
+                <w:noProof/>
+                <w:webHidden/>
+              </w:rPr>
+              <w:fldChar w:fldCharType="separate"/>
+            </w:r>
+            <w:r>
+              <w:rPr>
+                <w:noProof/>
+                <w:webHidden/>
+              </w:rPr>
+              <w:t>6</w:t>
             </w:r>
             <w:r>
               <w:rPr>
@@ -604,75 +760,71 @@
         </w:p>
       </w:sdtContent>
     </w:sdt>
-    <w:p>
-      <w:pPr>
-        <w:rPr>
-          <w:lang w:val="en-US"/>
-        </w:rPr>
-      </w:pPr>
-    </w:p>
-    <w:p>
-      <w:pPr>
-        <w:rPr>
-          <w:lang w:val="en-US"/>
-        </w:rPr>
-      </w:pPr>
-    </w:p>
-    <w:p>
-      <w:pPr>
-        <w:rPr>
-          <w:lang w:val="en-US"/>
-        </w:rPr>
-      </w:pPr>
-    </w:p>
-    <w:p>
-      <w:pPr>
-        <w:rPr>
-          <w:lang w:val="en-US"/>
-        </w:rPr>
-      </w:pPr>
-    </w:p>
-    <w:p>
-      <w:pPr>
-        <w:rPr>
-          <w:lang w:val="en-US"/>
-        </w:rPr>
-      </w:pPr>
-    </w:p>
-    <w:p>
-      <w:pPr>
-        <w:rPr>
-          <w:lang w:val="en-US"/>
-        </w:rPr>
-      </w:pPr>
-    </w:p>
-    <w:p>
-      <w:pPr>
-        <w:rPr>
-          <w:lang w:val="en-US"/>
-        </w:rPr>
-      </w:pPr>
-    </w:p>
-    <w:p>
-      <w:pPr>
-        <w:rPr>
-          <w:lang w:val="en-US"/>
-        </w:rPr>
-      </w:pPr>
-    </w:p>
-    <w:p>
-      <w:pPr>
-        <w:rPr>
-          <w:lang w:val="en-US"/>
-        </w:rPr>
-      </w:pPr>
-    </w:p>
-    <w:p>
-      <w:pPr>
-        <w:rPr>
-          <w:lang w:val="en-US"/>
-        </w:rPr>
-      </w:pPr>
+    <w:p/>
+    <w:p>
+      <w:pPr>
+        <w:rPr>
+          <w:lang w:val="en-US"/>
+        </w:rPr>
+      </w:pPr>
+    </w:p>
+    <w:p>
+      <w:pPr>
+        <w:rPr>
+          <w:lang w:val="en-US"/>
+        </w:rPr>
+      </w:pPr>
+    </w:p>
+    <w:p>
+      <w:pPr>
+        <w:rPr>
+          <w:lang w:val="en-US"/>
+        </w:rPr>
+      </w:pPr>
+    </w:p>
+    <w:p>
+      <w:pPr>
+        <w:rPr>
+          <w:lang w:val="en-US"/>
+        </w:rPr>
+      </w:pPr>
+    </w:p>
+    <w:p>
+      <w:pPr>
+        <w:rPr>
+          <w:lang w:val="en-US"/>
+        </w:rPr>
+      </w:pPr>
+    </w:p>
+    <w:p>
+      <w:pPr>
+        <w:rPr>
+          <w:lang w:val="en-US"/>
+        </w:rPr>
+      </w:pPr>
+    </w:p>
+    <w:p>
+      <w:pPr>
+        <w:rPr>
+          <w:lang w:val="en-US"/>
+        </w:rPr>
+      </w:pPr>
+    </w:p>
+    <w:p>
+      <w:pPr>
+        <w:rPr>
+          <w:lang w:val="en-US"/>
+        </w:rPr>
+      </w:pPr>
+    </w:p>
+    <w:p>
+      <w:pPr>
+        <w:rPr>
+          <w:lang w:val="en-US"/>
+        </w:rPr>
+      </w:pPr>
+      <w:bookmarkStart w:id="2" w:name="_GoBack"/>
+      <w:bookmarkEnd w:id="2"/>
     </w:p>
     <w:p>
       <w:pPr>
@@ -825,7 +977,7 @@
       <w:pPr>
         <w:pStyle w:val="1"/>
       </w:pPr>
-      <w:bookmarkStart w:id="2" w:name="_Toc514519089"/>
+      <w:bookmarkStart w:id="3" w:name="_Toc514949132"/>
       <w:r>
         <w:t>Ερώτηση 1</w:t>
       </w:r>
@@ -835,7 +987,7 @@
         </w:rPr>
         <w:t>η</w:t>
       </w:r>
-      <w:bookmarkEnd w:id="2"/>
+      <w:bookmarkEnd w:id="3"/>
       <w:r>
         <w:t xml:space="preserve"> </w:t>
       </w:r>
@@ -1609,6 +1761,7 @@
         <w:rPr>
           <w:lang w:val="en-US"/>
         </w:rPr>
+        <w:lastRenderedPageBreak/>
         <w:t xml:space="preserve">DIV </w:t>
       </w:r>
       <w:r>
@@ -1667,7 +1820,6 @@
         <w:rPr>
           <w:lang w:val="en-US"/>
         </w:rPr>
-        <w:lastRenderedPageBreak/>
         <w:t xml:space="preserve">EQUALS </w:t>
       </w:r>
       <w:r>
@@ -2426,8 +2578,8 @@
       <w:pPr>
         <w:pStyle w:val="1"/>
       </w:pPr>
-      <w:r>
-        <w:lastRenderedPageBreak/>
+      <w:bookmarkStart w:id="4" w:name="_Toc514949133"/>
+      <w:r>
         <w:t>Ερώτη</w:t>
       </w:r>
       <w:r>
@@ -2439,6 +2591,7 @@
         </w:rPr>
         <w:t>η</w:t>
       </w:r>
+      <w:bookmarkEnd w:id="4"/>
       <w:r>
         <w:t xml:space="preserve"> </w:t>
       </w:r>
@@ -2775,10 +2928,16 @@
     </w:p>
     <w:p/>
     <w:p>
+      <w:pPr>
+        <w:rPr>
+          <w:lang w:val="en-US"/>
+        </w:rPr>
+      </w:pPr>
       <w:r>
         <w:rPr>
           <w:noProof/>
         </w:rPr>
+        <w:lastRenderedPageBreak/>
         <w:drawing>
           <wp:inline distT="0" distB="0" distL="0" distR="0" wp14:anchorId="180934C6" wp14:editId="442CA41E">
             <wp:extent cx="5943600" cy="2887980"/>
@@ -2815,8 +2974,71 @@
           </wp:inline>
         </w:drawing>
       </w:r>
-      <w:bookmarkStart w:id="3" w:name="_GoBack"/>
-      <w:bookmarkEnd w:id="3"/>
+    </w:p>
+    <w:p>
+      <w:pPr>
+        <w:pStyle w:val="1"/>
+      </w:pPr>
+      <w:bookmarkStart w:id="5" w:name="_Toc514949134"/>
+      <w:r>
+        <w:t>Ερώτηση 3</w:t>
+      </w:r>
+      <w:r>
+        <w:rPr>
+          <w:vertAlign w:val="superscript"/>
+        </w:rPr>
+        <w:t>η</w:t>
+      </w:r>
+      <w:bookmarkEnd w:id="5"/>
+      <w:r>
+        <w:t xml:space="preserve"> </w:t>
+      </w:r>
+    </w:p>
+    <w:p/>
+    <w:p>
+      <w:r>
+        <w:tab/>
+        <w:t xml:space="preserve">Η απάντηση της Ερώτησης 3 βρίσκεται στον φάκελο </w:t>
+      </w:r>
+      <w:r>
+        <w:rPr>
+          <w:lang w:val="en-US"/>
+        </w:rPr>
+        <w:t>spl</w:t>
+      </w:r>
+      <w:r>
+        <w:t xml:space="preserve"> </w:t>
+      </w:r>
+      <w:r>
+        <w:t xml:space="preserve">του σταλθέντος </w:t>
+      </w:r>
+      <w:r>
+        <w:rPr>
+          <w:lang w:val="en-US"/>
+        </w:rPr>
+        <w:t>zip</w:t>
+      </w:r>
+      <w:r>
+        <w:t xml:space="preserve"> στο αρχείο </w:t>
+      </w:r>
+      <w:r>
+        <w:rPr>
+          <w:lang w:val="en-US"/>
+        </w:rPr>
+        <w:t>Spl</w:t>
+      </w:r>
+      <w:r>
+        <w:t>.</w:t>
+      </w:r>
+      <w:r>
+        <w:rPr>
+          <w:lang w:val="en-US"/>
+        </w:rPr>
+        <w:t>g</w:t>
+      </w:r>
+      <w:r>
+        <w:t>4</w:t>
+      </w:r>
     </w:p>
     <w:sectPr>
       <w:pgSz w:w="12240" w:h="15840"/>
@@ -3653,7 +3875,7 @@
 </file>
 
 <file path=customXml/itemProps1.xml><?xml version="1.0" encoding="utf-8"?>
-<ds:datastoreItem xmlns:ds="http://schemas.openxmlformats.org/officeDocument/2006/customXml" ds:itemID="{91EB5322-001A-4E42-9D55-DE30CFBA7D67}">
+<ds:datastoreItem xmlns:ds="http://schemas.openxmlformats.org/officeDocument/2006/customXml" ds:itemID="{F81C4D86-0AA1-4DFC-B953-41530367C156}">
   <ds:schemaRefs>
     <ds:schemaRef ds:uri="http://schemas.openxmlformats.org/officeDocument/2006/bibliography"/>
   </ds:schemaRefs>

</xml_diff>